<commit_message>
Updating the PP after the latest review Creating GDD_Review sheet Creating CDD_Review sheet Signed-off-by: Moustafa Ghareeb <moustafa.ghareeb.hpg@gmail.com>
</commit_message>
<xml_diff>
--- a/Software Specification/Architecture/CDD/LCD_CDD.docx
+++ b/Software Specification/Architecture/CDD/LCD_CDD.docx
@@ -120,14 +120,12 @@
         </w:rPr>
         <w:t xml:space="preserve">Prepared </w:t>
       </w:r>
-      <w:proofErr w:type="gramStart"/>
       <w:r>
         <w:rPr>
           <w:rFonts w:asciiTheme="majorBidi" w:hAnsiTheme="majorBidi" w:cstheme="majorBidi"/>
         </w:rPr>
         <w:t>by:</w:t>
       </w:r>
-      <w:proofErr w:type="gramEnd"/>
       <w:r>
         <w:rPr>
           <w:rFonts w:asciiTheme="majorBidi" w:hAnsiTheme="majorBidi" w:cstheme="majorBidi"/>
@@ -172,7 +170,25 @@
         <w:rPr>
           <w:rFonts w:asciiTheme="majorBidi" w:hAnsiTheme="majorBidi" w:cstheme="majorBidi"/>
         </w:rPr>
-        <w:t>Jan 28, 2020</w:t>
+        <w:t>Mar</w:t>
+      </w:r>
+      <w:r>
+        <w:rPr>
+          <w:rFonts w:asciiTheme="majorBidi" w:hAnsiTheme="majorBidi" w:cstheme="majorBidi"/>
+        </w:rPr>
+        <w:t xml:space="preserve"> </w:t>
+      </w:r>
+      <w:r>
+        <w:rPr>
+          <w:rFonts w:asciiTheme="majorBidi" w:hAnsiTheme="majorBidi" w:cstheme="majorBidi"/>
+        </w:rPr>
+        <w:t>4</w:t>
+      </w:r>
+      <w:r>
+        <w:rPr>
+          <w:rFonts w:asciiTheme="majorBidi" w:hAnsiTheme="majorBidi" w:cstheme="majorBidi"/>
+        </w:rPr>
+        <w:t>, 2020</w:t>
       </w:r>
     </w:p>
     <w:p>
@@ -1470,8 +1486,10 @@
               <w:rPr>
                 <w:rFonts w:asciiTheme="majorBidi" w:hAnsiTheme="majorBidi" w:cstheme="majorBidi"/>
               </w:rPr>
-              <w:t>Released</w:t>
-            </w:r>
+              <w:t>Proposed</w:t>
+            </w:r>
+            <w:bookmarkStart w:id="5" w:name="_GoBack"/>
+            <w:bookmarkEnd w:id="5"/>
           </w:p>
         </w:tc>
       </w:tr>
@@ -2514,10 +2532,10 @@
           <w:sz w:val="36"/>
         </w:rPr>
       </w:pPr>
-      <w:bookmarkStart w:id="5" w:name="_Toc439994665"/>
-      <w:bookmarkStart w:id="6" w:name="_Toc441230972"/>
-      <w:bookmarkStart w:id="7" w:name="_Toc31990794"/>
-      <w:bookmarkStart w:id="8" w:name="_Toc34386633"/>
+      <w:bookmarkStart w:id="6" w:name="_Toc439994665"/>
+      <w:bookmarkStart w:id="7" w:name="_Toc441230972"/>
+      <w:bookmarkStart w:id="8" w:name="_Toc31990794"/>
+      <w:bookmarkStart w:id="9" w:name="_Toc34386633"/>
       <w:r>
         <w:rPr>
           <w:rFonts w:asciiTheme="majorBidi" w:hAnsiTheme="majorBidi" w:cstheme="majorBidi"/>
@@ -2527,10 +2545,10 @@
         </w:rPr>
         <w:t>Introduction</w:t>
       </w:r>
-      <w:bookmarkEnd w:id="5"/>
       <w:bookmarkEnd w:id="6"/>
       <w:bookmarkEnd w:id="7"/>
       <w:bookmarkEnd w:id="8"/>
+      <w:bookmarkEnd w:id="9"/>
     </w:p>
     <w:p>
       <w:pPr>
@@ -2548,10 +2566,10 @@
           <w:sz w:val="28"/>
         </w:rPr>
       </w:pPr>
-      <w:bookmarkStart w:id="9" w:name="_Toc439994667"/>
-      <w:bookmarkStart w:id="10" w:name="_Toc441230973"/>
-      <w:bookmarkStart w:id="11" w:name="_Toc31990795"/>
-      <w:bookmarkStart w:id="12" w:name="_Toc34386634"/>
+      <w:bookmarkStart w:id="10" w:name="_Toc439994667"/>
+      <w:bookmarkStart w:id="11" w:name="_Toc441230973"/>
+      <w:bookmarkStart w:id="12" w:name="_Toc31990795"/>
+      <w:bookmarkStart w:id="13" w:name="_Toc34386634"/>
       <w:r>
         <w:rPr>
           <w:rFonts w:asciiTheme="majorBidi" w:hAnsiTheme="majorBidi" w:cstheme="majorBidi"/>
@@ -2560,10 +2578,10 @@
         </w:rPr>
         <w:t>Purpose</w:t>
       </w:r>
-      <w:bookmarkEnd w:id="9"/>
       <w:bookmarkEnd w:id="10"/>
       <w:bookmarkEnd w:id="11"/>
       <w:bookmarkEnd w:id="12"/>
+      <w:bookmarkEnd w:id="13"/>
       <w:r>
         <w:rPr>
           <w:rFonts w:asciiTheme="majorBidi" w:hAnsiTheme="majorBidi" w:cstheme="majorBidi"/>
@@ -2720,10 +2738,10 @@
           <w:sz w:val="28"/>
         </w:rPr>
       </w:pPr>
-      <w:bookmarkStart w:id="13" w:name="_Toc439994670"/>
-      <w:bookmarkStart w:id="14" w:name="_Toc441230976"/>
-      <w:bookmarkStart w:id="15" w:name="_Toc31990796"/>
-      <w:bookmarkStart w:id="16" w:name="_Toc34386635"/>
+      <w:bookmarkStart w:id="14" w:name="_Toc439994670"/>
+      <w:bookmarkStart w:id="15" w:name="_Toc441230976"/>
+      <w:bookmarkStart w:id="16" w:name="_Toc31990796"/>
+      <w:bookmarkStart w:id="17" w:name="_Toc34386635"/>
       <w:r>
         <w:rPr>
           <w:rFonts w:asciiTheme="majorBidi" w:hAnsiTheme="majorBidi" w:cstheme="majorBidi"/>
@@ -2732,10 +2750,10 @@
         </w:rPr>
         <w:t>Project Scope</w:t>
       </w:r>
-      <w:bookmarkEnd w:id="13"/>
       <w:bookmarkEnd w:id="14"/>
       <w:bookmarkEnd w:id="15"/>
       <w:bookmarkEnd w:id="16"/>
+      <w:bookmarkEnd w:id="17"/>
     </w:p>
     <w:p>
       <w:pPr>
@@ -2760,8 +2778,8 @@
         <w:t>This software system will be an Embedded System for a digital elevator. This system will be designed to secure the usage of the elevator and handle the movement of it. By having a limited number of resigned users with unique ID and entered password, we can secure the usage of the elevator. Using some developed buttons, the users can easily control the movement of the elevator.</w:t>
       </w:r>
     </w:p>
-    <w:bookmarkStart w:id="17" w:name="_Toc33792651"/>
-    <w:bookmarkStart w:id="18" w:name="_Toc34386636"/>
+    <w:bookmarkStart w:id="18" w:name="_Toc33792651"/>
+    <w:bookmarkStart w:id="19" w:name="_Toc34386636"/>
     <w:p>
       <w:pPr>
         <w:pStyle w:val="Heading1"/>
@@ -2837,7 +2855,6 @@
                                 <w:szCs w:val="18"/>
                               </w:rPr>
                             </w:pPr>
-                            <w:proofErr w:type="spellStart"/>
                             <w:r>
                               <w:rPr>
                                 <w:rFonts w:asciiTheme="majorBidi" w:eastAsia="Arial Unicode MS" w:hAnsiTheme="majorBidi" w:cstheme="majorBidi"/>
@@ -2846,7 +2863,6 @@
                               </w:rPr>
                               <w:t>DIO_SetPinVal</w:t>
                             </w:r>
-                            <w:proofErr w:type="spellEnd"/>
                           </w:p>
                         </w:txbxContent>
                       </wps:txbx>
@@ -3249,9 +3265,8 @@
                                 <w:szCs w:val="12"/>
                               </w:rPr>
                             </w:pPr>
-                            <w:bookmarkStart w:id="19" w:name="_Hlk34241069"/>
-                            <w:bookmarkStart w:id="20" w:name="_Hlk34241070"/>
-                            <w:proofErr w:type="spellStart"/>
+                            <w:bookmarkStart w:id="20" w:name="_Hlk34241069"/>
+                            <w:bookmarkStart w:id="21" w:name="_Hlk34241070"/>
                             <w:r>
                               <w:rPr>
                                 <w:rFonts w:asciiTheme="majorBidi" w:eastAsia="Arial Unicode MS" w:hAnsiTheme="majorBidi" w:cstheme="majorBidi"/>
@@ -3260,9 +3275,8 @@
                               </w:rPr>
                               <w:t>CLCD_voidWriteString</w:t>
                             </w:r>
-                            <w:bookmarkEnd w:id="19"/>
                             <w:bookmarkEnd w:id="20"/>
-                            <w:proofErr w:type="spellEnd"/>
+                            <w:bookmarkEnd w:id="21"/>
                           </w:p>
                         </w:txbxContent>
                       </wps:txbx>
@@ -3375,7 +3389,6 @@
                                 <w:szCs w:val="12"/>
                               </w:rPr>
                             </w:pPr>
-                            <w:proofErr w:type="spellStart"/>
                             <w:r>
                               <w:rPr>
                                 <w:rFonts w:asciiTheme="majorBidi" w:eastAsia="Arial Unicode MS" w:hAnsiTheme="majorBidi" w:cstheme="majorBidi"/>
@@ -3384,7 +3397,6 @@
                               </w:rPr>
                               <w:t>CLCD_voidInitialize</w:t>
                             </w:r>
-                            <w:proofErr w:type="spellEnd"/>
                           </w:p>
                         </w:txbxContent>
                       </wps:txbx>
@@ -3494,9 +3506,8 @@
                                 <w:szCs w:val="14"/>
                               </w:rPr>
                             </w:pPr>
-                            <w:bookmarkStart w:id="21" w:name="_Hlk34241057"/>
-                            <w:bookmarkStart w:id="22" w:name="_Hlk34241058"/>
-                            <w:proofErr w:type="spellStart"/>
+                            <w:bookmarkStart w:id="22" w:name="_Hlk34241057"/>
+                            <w:bookmarkStart w:id="23" w:name="_Hlk34241058"/>
                             <w:r>
                               <w:rPr>
                                 <w:rFonts w:asciiTheme="majorBidi" w:eastAsia="Arial Unicode MS" w:hAnsiTheme="majorBidi" w:cstheme="majorBidi"/>
@@ -3513,9 +3524,8 @@
                               </w:rPr>
                               <w:t>voidGoToXVPos</w:t>
                             </w:r>
-                            <w:bookmarkEnd w:id="21"/>
                             <w:bookmarkEnd w:id="22"/>
-                            <w:proofErr w:type="spellEnd"/>
+                            <w:bookmarkEnd w:id="23"/>
                           </w:p>
                         </w:txbxContent>
                       </wps:txbx>
@@ -4208,8 +4218,8 @@
         </w:rPr>
         <w:t>Software Context Diagram</w:t>
       </w:r>
-      <w:bookmarkEnd w:id="17"/>
       <w:bookmarkEnd w:id="18"/>
+      <w:bookmarkEnd w:id="19"/>
     </w:p>
     <w:p>
       <w:pPr>
@@ -4517,7 +4527,7 @@
           <w:color w:val="000000" w:themeColor="text1"/>
         </w:rPr>
       </w:pPr>
-      <w:bookmarkStart w:id="23" w:name="_Toc34386637"/>
+      <w:bookmarkStart w:id="24" w:name="_Toc34386637"/>
       <w:r>
         <w:rPr>
           <w:rFonts w:asciiTheme="majorBidi" w:hAnsiTheme="majorBidi"/>
@@ -4527,7 +4537,7 @@
         </w:rPr>
         <w:t>Global Variables</w:t>
       </w:r>
-      <w:bookmarkEnd w:id="23"/>
+      <w:bookmarkEnd w:id="24"/>
     </w:p>
     <w:p>
       <w:pPr>
@@ -4572,7 +4582,7 @@
           <w:color w:val="000000" w:themeColor="text1"/>
         </w:rPr>
       </w:pPr>
-      <w:bookmarkStart w:id="24" w:name="_Toc34386638"/>
+      <w:bookmarkStart w:id="25" w:name="_Toc34386638"/>
       <w:r>
         <w:rPr>
           <w:rFonts w:asciiTheme="majorBidi" w:hAnsiTheme="majorBidi"/>
@@ -4583,7 +4593,7 @@
         <w:lastRenderedPageBreak/>
         <w:t>Configurations</w:t>
       </w:r>
-      <w:bookmarkEnd w:id="24"/>
+      <w:bookmarkEnd w:id="25"/>
     </w:p>
     <w:p>
       <w:pPr>
@@ -4657,7 +4667,6 @@
                 <w:color w:val="000000" w:themeColor="text1"/>
               </w:rPr>
             </w:pPr>
-            <w:proofErr w:type="spellStart"/>
             <w:r>
               <w:rPr>
                 <w:rFonts w:asciiTheme="majorBidi" w:hAnsiTheme="majorBidi"/>
@@ -4665,7 +4674,6 @@
               </w:rPr>
               <w:t>LCD_PORT_Config</w:t>
             </w:r>
-            <w:proofErr w:type="spellEnd"/>
           </w:p>
         </w:tc>
       </w:tr>
@@ -4963,7 +4971,6 @@
                 <w:color w:val="000000" w:themeColor="text1"/>
               </w:rPr>
             </w:pPr>
-            <w:proofErr w:type="spellStart"/>
             <w:r>
               <w:rPr>
                 <w:rFonts w:asciiTheme="majorBidi" w:hAnsiTheme="majorBidi"/>
@@ -4985,7 +4992,6 @@
               </w:rPr>
               <w:t>_Config</w:t>
             </w:r>
-            <w:proofErr w:type="spellEnd"/>
           </w:p>
         </w:tc>
       </w:tr>
@@ -5313,23 +5319,7 @@
                 <w:rFonts w:asciiTheme="majorBidi" w:hAnsiTheme="majorBidi"/>
                 <w:color w:val="000000" w:themeColor="text1"/>
               </w:rPr>
-              <w:t xml:space="preserve">{0, </w:t>
-            </w:r>
-            <w:proofErr w:type="gramStart"/>
-            <w:r>
-              <w:rPr>
-                <w:rFonts w:asciiTheme="majorBidi" w:hAnsiTheme="majorBidi"/>
-                <w:color w:val="000000" w:themeColor="text1"/>
-              </w:rPr>
-              <w:t>1,…</w:t>
-            </w:r>
-            <w:proofErr w:type="gramEnd"/>
-            <w:r>
-              <w:rPr>
-                <w:rFonts w:asciiTheme="majorBidi" w:hAnsiTheme="majorBidi"/>
-                <w:color w:val="000000" w:themeColor="text1"/>
-              </w:rPr>
-              <w:t>..,6, 7}</w:t>
+              <w:t>{0, 1,…..,6, 7}</w:t>
             </w:r>
           </w:p>
         </w:tc>
@@ -5418,7 +5408,6 @@
                 <w:color w:val="000000" w:themeColor="text1"/>
               </w:rPr>
             </w:pPr>
-            <w:proofErr w:type="spellStart"/>
             <w:r>
               <w:rPr>
                 <w:rFonts w:asciiTheme="majorBidi" w:hAnsiTheme="majorBidi"/>
@@ -5440,7 +5429,6 @@
               </w:rPr>
               <w:t>_Config</w:t>
             </w:r>
-            <w:proofErr w:type="spellEnd"/>
           </w:p>
         </w:tc>
       </w:tr>
@@ -5665,7 +5653,7 @@
           <w:color w:val="000000" w:themeColor="text1"/>
         </w:rPr>
       </w:pPr>
-      <w:bookmarkStart w:id="25" w:name="_Toc34386639"/>
+      <w:bookmarkStart w:id="26" w:name="_Toc34386639"/>
       <w:r>
         <w:rPr>
           <w:rFonts w:asciiTheme="majorBidi" w:hAnsiTheme="majorBidi"/>
@@ -5685,7 +5673,7 @@
         </w:rPr>
         <w:t>Flow Chart</w:t>
       </w:r>
-      <w:bookmarkEnd w:id="25"/>
+      <w:bookmarkEnd w:id="26"/>
     </w:p>
     <w:p>
       <w:pPr>
@@ -6034,7 +6022,6 @@
                                 <w:sz w:val="22"/>
                               </w:rPr>
                             </w:pPr>
-                            <w:proofErr w:type="spellStart"/>
                             <w:r>
                               <w:rPr>
                                 <w:rFonts w:asciiTheme="majorBidi" w:eastAsia="Arial Unicode MS" w:hAnsiTheme="majorBidi" w:cstheme="majorBidi"/>
@@ -6051,7 +6038,6 @@
                               </w:rPr>
                               <w:t>voidInitialize</w:t>
                             </w:r>
-                            <w:proofErr w:type="spellEnd"/>
                           </w:p>
                         </w:txbxContent>
                       </wps:txbx>
@@ -6866,7 +6852,6 @@
                                 <w:sz w:val="22"/>
                               </w:rPr>
                             </w:pPr>
-                            <w:proofErr w:type="spellStart"/>
                             <w:r>
                               <w:rPr>
                                 <w:rFonts w:asciiTheme="majorBidi" w:eastAsia="Arial Unicode MS" w:hAnsiTheme="majorBidi" w:cstheme="majorBidi"/>
@@ -6874,7 +6859,6 @@
                               </w:rPr>
                               <w:t>CLCD_voidWriteString</w:t>
                             </w:r>
-                            <w:proofErr w:type="spellEnd"/>
                           </w:p>
                         </w:txbxContent>
                       </wps:txbx>
@@ -7062,7 +7046,6 @@
                                 <w:sz w:val="22"/>
                               </w:rPr>
                             </w:pPr>
-                            <w:proofErr w:type="spellStart"/>
                             <w:r>
                               <w:rPr>
                                 <w:rFonts w:asciiTheme="majorBidi" w:eastAsia="Arial Unicode MS" w:hAnsiTheme="majorBidi" w:cstheme="majorBidi"/>
@@ -7070,7 +7053,6 @@
                               </w:rPr>
                               <w:t>CLCD_voidGoToXVPos</w:t>
                             </w:r>
-                            <w:proofErr w:type="spellEnd"/>
                           </w:p>
                         </w:txbxContent>
                       </wps:txbx>
@@ -7860,7 +7842,6 @@
                                 <w:sz w:val="22"/>
                               </w:rPr>
                             </w:pPr>
-                            <w:proofErr w:type="spellStart"/>
                             <w:r>
                               <w:rPr>
                                 <w:rFonts w:asciiTheme="majorBidi" w:eastAsia="Arial Unicode MS" w:hAnsiTheme="majorBidi" w:cstheme="majorBidi"/>
@@ -7868,7 +7849,6 @@
                               </w:rPr>
                               <w:t>DIO_SetPinVal</w:t>
                             </w:r>
-                            <w:proofErr w:type="spellEnd"/>
                           </w:p>
                         </w:txbxContent>
                       </wps:txbx>
@@ -8727,7 +8707,7 @@
           <w:sz w:val="28"/>
         </w:rPr>
       </w:pPr>
-      <w:bookmarkStart w:id="26" w:name="_Toc34386640"/>
+      <w:bookmarkStart w:id="27" w:name="_Toc34386640"/>
       <w:r>
         <w:rPr>
           <w:rFonts w:asciiTheme="majorBidi" w:hAnsiTheme="majorBidi" w:cstheme="majorBidi"/>
@@ -8738,7 +8718,7 @@
         <w:lastRenderedPageBreak/>
         <w:t>LCD APIs</w:t>
       </w:r>
-      <w:bookmarkEnd w:id="26"/>
+      <w:bookmarkEnd w:id="27"/>
     </w:p>
     <w:p>
       <w:pPr>
@@ -8799,7 +8779,6 @@
                 <w:bCs/>
               </w:rPr>
             </w:pPr>
-            <w:bookmarkStart w:id="27" w:name="_GoBack" w:colFirst="0" w:colLast="2"/>
             <w:r>
               <w:rPr>
                 <w:rFonts w:asciiTheme="majorBidi" w:hAnsiTheme="majorBidi" w:cstheme="majorBidi"/>
@@ -8912,14 +8891,12 @@
                 <w:rFonts w:asciiTheme="majorBidi" w:hAnsiTheme="majorBidi" w:cstheme="majorBidi"/>
               </w:rPr>
             </w:pPr>
-            <w:proofErr w:type="spellStart"/>
             <w:r>
               <w:rPr>
                 <w:rFonts w:asciiTheme="majorBidi" w:hAnsiTheme="majorBidi" w:cstheme="majorBidi"/>
               </w:rPr>
               <w:t>LCD_Driver</w:t>
             </w:r>
-            <w:proofErr w:type="spellEnd"/>
           </w:p>
         </w:tc>
       </w:tr>
@@ -8962,33 +8939,11 @@
                 <w:rFonts w:asciiTheme="majorBidi" w:eastAsia="Arial Unicode MS" w:hAnsiTheme="majorBidi" w:cstheme="majorBidi"/>
               </w:rPr>
             </w:pPr>
-            <w:proofErr w:type="spellStart"/>
             <w:r>
               <w:rPr>
                 <w:rFonts w:asciiTheme="majorBidi" w:eastAsia="Arial Unicode MS" w:hAnsiTheme="majorBidi" w:cstheme="majorBidi"/>
               </w:rPr>
-              <w:t>Error_Status</w:t>
-            </w:r>
-            <w:proofErr w:type="spellEnd"/>
-            <w:r>
-              <w:rPr>
-                <w:rFonts w:asciiTheme="majorBidi" w:eastAsia="Arial Unicode MS" w:hAnsiTheme="majorBidi" w:cstheme="majorBidi"/>
-              </w:rPr>
-              <w:t xml:space="preserve"> </w:t>
-            </w:r>
-            <w:proofErr w:type="spellStart"/>
-            <w:r>
-              <w:rPr>
-                <w:rFonts w:asciiTheme="majorBidi" w:eastAsia="Arial Unicode MS" w:hAnsiTheme="majorBidi" w:cstheme="majorBidi"/>
-              </w:rPr>
-              <w:t>CLCD_voidInitialize</w:t>
-            </w:r>
-            <w:proofErr w:type="spellEnd"/>
-            <w:r>
-              <w:rPr>
-                <w:rFonts w:asciiTheme="majorBidi" w:eastAsia="Arial Unicode MS" w:hAnsiTheme="majorBidi" w:cstheme="majorBidi"/>
-              </w:rPr>
-              <w:t>(void);</w:t>
+              <w:t>Error_Status CLCD_voidInitialize(void)</w:t>
             </w:r>
           </w:p>
         </w:tc>
@@ -9040,25 +8995,7 @@
                 <w:color w:val="000000"/>
                 <w:sz w:val="20"/>
               </w:rPr>
-              <w:t xml:space="preserve"> It’s u8 </w:t>
-            </w:r>
-            <w:proofErr w:type="spellStart"/>
-            <w:r>
-              <w:rPr>
-                <w:rFonts w:asciiTheme="majorBidi" w:hAnsiTheme="majorBidi" w:cstheme="majorBidi"/>
-                <w:color w:val="000000"/>
-                <w:sz w:val="20"/>
-              </w:rPr>
-              <w:t>Error_Status</w:t>
-            </w:r>
-            <w:proofErr w:type="spellEnd"/>
-            <w:r>
-              <w:rPr>
-                <w:rFonts w:asciiTheme="majorBidi" w:hAnsiTheme="majorBidi" w:cstheme="majorBidi"/>
-                <w:color w:val="000000"/>
-                <w:sz w:val="20"/>
-              </w:rPr>
-              <w:t>, it returns E_OK or E_NO</w:t>
+              <w:t xml:space="preserve"> It’s u8 Error_Status, it returns E_OK or E_NO</w:t>
             </w:r>
             <w:r>
               <w:rPr>
@@ -9395,7 +9332,6 @@
           </w:p>
         </w:tc>
       </w:tr>
-      <w:bookmarkEnd w:id="27"/>
     </w:tbl>
     <w:p>
       <w:pPr>
@@ -9576,14 +9512,12 @@
                 <w:rFonts w:asciiTheme="majorBidi" w:hAnsiTheme="majorBidi" w:cstheme="majorBidi"/>
               </w:rPr>
             </w:pPr>
-            <w:proofErr w:type="spellStart"/>
             <w:r>
               <w:rPr>
                 <w:rFonts w:asciiTheme="majorBidi" w:hAnsiTheme="majorBidi" w:cstheme="majorBidi"/>
               </w:rPr>
               <w:t>LCD_Driver</w:t>
             </w:r>
-            <w:proofErr w:type="spellEnd"/>
           </w:p>
         </w:tc>
       </w:tr>
@@ -9626,47 +9560,35 @@
                 <w:rFonts w:asciiTheme="majorBidi" w:eastAsia="Arial Unicode MS" w:hAnsiTheme="majorBidi" w:cstheme="majorBidi"/>
               </w:rPr>
             </w:pPr>
-            <w:proofErr w:type="spellStart"/>
             <w:r>
               <w:rPr>
                 <w:rFonts w:asciiTheme="majorBidi" w:eastAsia="Arial Unicode MS" w:hAnsiTheme="majorBidi" w:cstheme="majorBidi"/>
               </w:rPr>
               <w:t>Error_Status</w:t>
             </w:r>
-            <w:proofErr w:type="spellEnd"/>
             <w:r>
               <w:rPr>
                 <w:rFonts w:asciiTheme="majorBidi" w:hAnsiTheme="majorBidi" w:cstheme="majorBidi"/>
               </w:rPr>
               <w:t xml:space="preserve"> </w:t>
             </w:r>
-            <w:proofErr w:type="spellStart"/>
             <w:r>
               <w:rPr>
                 <w:rFonts w:asciiTheme="majorBidi" w:eastAsia="Arial Unicode MS" w:hAnsiTheme="majorBidi" w:cstheme="majorBidi"/>
               </w:rPr>
-              <w:t>CLCD_</w:t>
-            </w:r>
-            <w:proofErr w:type="gramStart"/>
+              <w:t>CLCD_voidGoToX</w:t>
+            </w:r>
             <w:r>
               <w:rPr>
                 <w:rFonts w:asciiTheme="majorBidi" w:eastAsia="Arial Unicode MS" w:hAnsiTheme="majorBidi" w:cstheme="majorBidi"/>
               </w:rPr>
-              <w:t>voidGoToXVPos</w:t>
-            </w:r>
-            <w:proofErr w:type="spellEnd"/>
+              <w:t>Y</w:t>
+            </w:r>
             <w:r>
               <w:rPr>
                 <w:rFonts w:asciiTheme="majorBidi" w:eastAsia="Arial Unicode MS" w:hAnsiTheme="majorBidi" w:cstheme="majorBidi"/>
               </w:rPr>
-              <w:t>(</w:t>
-            </w:r>
-            <w:proofErr w:type="gramEnd"/>
-            <w:r>
-              <w:rPr>
-                <w:rFonts w:asciiTheme="majorBidi" w:eastAsia="Arial Unicode MS" w:hAnsiTheme="majorBidi" w:cstheme="majorBidi"/>
-              </w:rPr>
-              <w:t>u8 Copy_u8XPos, u8 Copy_u8YPos);</w:t>
+              <w:t>Pos(u8 Copy_u8XPos, u8 Copy_u8YPos)</w:t>
             </w:r>
           </w:p>
         </w:tc>
@@ -9718,25 +9640,7 @@
                 <w:color w:val="000000"/>
                 <w:sz w:val="20"/>
               </w:rPr>
-              <w:t xml:space="preserve"> It’s u8 </w:t>
-            </w:r>
-            <w:proofErr w:type="spellStart"/>
-            <w:r>
-              <w:rPr>
-                <w:rFonts w:asciiTheme="majorBidi" w:hAnsiTheme="majorBidi" w:cstheme="majorBidi"/>
-                <w:color w:val="000000"/>
-                <w:sz w:val="20"/>
-              </w:rPr>
-              <w:t>Error_Status</w:t>
-            </w:r>
-            <w:proofErr w:type="spellEnd"/>
-            <w:r>
-              <w:rPr>
-                <w:rFonts w:asciiTheme="majorBidi" w:hAnsiTheme="majorBidi" w:cstheme="majorBidi"/>
-                <w:color w:val="000000"/>
-                <w:sz w:val="20"/>
-              </w:rPr>
-              <w:t>, it returns E_OK or E_NO</w:t>
+              <w:t xml:space="preserve"> It’s u8 Error_Status, it returns E_OK or E_NO</w:t>
             </w:r>
             <w:r>
               <w:rPr>
@@ -10268,14 +10172,12 @@
                 <w:rFonts w:asciiTheme="majorBidi" w:hAnsiTheme="majorBidi" w:cstheme="majorBidi"/>
               </w:rPr>
             </w:pPr>
-            <w:proofErr w:type="spellStart"/>
             <w:r>
               <w:rPr>
                 <w:rFonts w:asciiTheme="majorBidi" w:hAnsiTheme="majorBidi" w:cstheme="majorBidi"/>
               </w:rPr>
               <w:t>LCD_Driver</w:t>
             </w:r>
-            <w:proofErr w:type="spellEnd"/>
           </w:p>
         </w:tc>
       </w:tr>
@@ -10318,61 +10220,11 @@
                 <w:rFonts w:asciiTheme="majorBidi" w:eastAsia="Arial Unicode MS" w:hAnsiTheme="majorBidi" w:cstheme="majorBidi"/>
               </w:rPr>
             </w:pPr>
-            <w:proofErr w:type="spellStart"/>
             <w:r>
               <w:rPr>
                 <w:rFonts w:asciiTheme="majorBidi" w:eastAsia="Arial Unicode MS" w:hAnsiTheme="majorBidi" w:cstheme="majorBidi"/>
               </w:rPr>
-              <w:t>Error_Status</w:t>
-            </w:r>
-            <w:proofErr w:type="spellEnd"/>
-            <w:r>
-              <w:rPr>
-                <w:rFonts w:asciiTheme="majorBidi" w:eastAsia="Arial Unicode MS" w:hAnsiTheme="majorBidi" w:cstheme="majorBidi"/>
-              </w:rPr>
-              <w:t xml:space="preserve"> </w:t>
-            </w:r>
-            <w:proofErr w:type="spellStart"/>
-            <w:r>
-              <w:rPr>
-                <w:rFonts w:asciiTheme="majorBidi" w:eastAsia="Arial Unicode MS" w:hAnsiTheme="majorBidi" w:cstheme="majorBidi"/>
-              </w:rPr>
-              <w:t>CLCD_</w:t>
-            </w:r>
-            <w:proofErr w:type="gramStart"/>
-            <w:r>
-              <w:rPr>
-                <w:rFonts w:asciiTheme="majorBidi" w:eastAsia="Arial Unicode MS" w:hAnsiTheme="majorBidi" w:cstheme="majorBidi"/>
-              </w:rPr>
-              <w:t>voidWriteString</w:t>
-            </w:r>
-            <w:proofErr w:type="spellEnd"/>
-            <w:r>
-              <w:rPr>
-                <w:rFonts w:asciiTheme="majorBidi" w:eastAsia="Arial Unicode MS" w:hAnsiTheme="majorBidi" w:cstheme="majorBidi"/>
-              </w:rPr>
-              <w:t>(</w:t>
-            </w:r>
-            <w:proofErr w:type="gramEnd"/>
-            <w:r>
-              <w:rPr>
-                <w:rFonts w:asciiTheme="majorBidi" w:eastAsia="Arial Unicode MS" w:hAnsiTheme="majorBidi" w:cstheme="majorBidi"/>
-              </w:rPr>
-              <w:t xml:space="preserve">const char* </w:t>
-            </w:r>
-            <w:proofErr w:type="spellStart"/>
-            <w:r>
-              <w:rPr>
-                <w:rFonts w:asciiTheme="majorBidi" w:eastAsia="Arial Unicode MS" w:hAnsiTheme="majorBidi" w:cstheme="majorBidi"/>
-              </w:rPr>
-              <w:t>Copy_pchString</w:t>
-            </w:r>
-            <w:proofErr w:type="spellEnd"/>
-            <w:r>
-              <w:rPr>
-                <w:rFonts w:asciiTheme="majorBidi" w:eastAsia="Arial Unicode MS" w:hAnsiTheme="majorBidi" w:cstheme="majorBidi"/>
-              </w:rPr>
-              <w:t>);</w:t>
+              <w:t>Error_Status CLCD_voidWriteString(const char* Copy_pchString)</w:t>
             </w:r>
           </w:p>
         </w:tc>
@@ -10424,25 +10276,7 @@
                 <w:color w:val="000000"/>
                 <w:sz w:val="20"/>
               </w:rPr>
-              <w:t xml:space="preserve"> It’s u8 </w:t>
-            </w:r>
-            <w:proofErr w:type="spellStart"/>
-            <w:r>
-              <w:rPr>
-                <w:rFonts w:asciiTheme="majorBidi" w:hAnsiTheme="majorBidi" w:cstheme="majorBidi"/>
-                <w:color w:val="000000"/>
-                <w:sz w:val="20"/>
-              </w:rPr>
-              <w:t>Error_Status</w:t>
-            </w:r>
-            <w:proofErr w:type="spellEnd"/>
-            <w:r>
-              <w:rPr>
-                <w:rFonts w:asciiTheme="majorBidi" w:hAnsiTheme="majorBidi" w:cstheme="majorBidi"/>
-                <w:color w:val="000000"/>
-                <w:sz w:val="20"/>
-              </w:rPr>
-              <w:t>, it returns E_OK or E_NO</w:t>
+              <w:t xml:space="preserve"> It’s u8 Error_Status, it returns E_OK or E_NO</w:t>
             </w:r>
             <w:r>
               <w:rPr>
@@ -10601,16 +10435,8 @@
               <w:rPr>
                 <w:rFonts w:asciiTheme="majorBidi" w:eastAsia="Arial Unicode MS" w:hAnsiTheme="majorBidi" w:cstheme="majorBidi"/>
               </w:rPr>
-              <w:t xml:space="preserve">const char* </w:t>
-            </w:r>
-            <w:proofErr w:type="spellStart"/>
-            <w:r>
-              <w:rPr>
-                <w:rFonts w:asciiTheme="majorBidi" w:eastAsia="Arial Unicode MS" w:hAnsiTheme="majorBidi" w:cstheme="majorBidi"/>
-              </w:rPr>
-              <w:t>Copy_pchString</w:t>
-            </w:r>
-            <w:proofErr w:type="spellEnd"/>
+              <w:t>const char* Copy_pchString</w:t>
+            </w:r>
           </w:p>
         </w:tc>
         <w:tc>
@@ -12806,7 +12632,7 @@
 </file>
 
 <file path=customXml/itemProps1.xml><?xml version="1.0" encoding="utf-8"?>
-<ds:datastoreItem xmlns:ds="http://schemas.openxmlformats.org/officeDocument/2006/customXml" ds:itemID="{37963D28-7DDC-42D9-9351-6495F15A4237}">
+<ds:datastoreItem xmlns:ds="http://schemas.openxmlformats.org/officeDocument/2006/customXml" ds:itemID="{FDFB0853-5C61-4D44-BF02-9C471AC4B61C}">
   <ds:schemaRefs>
     <ds:schemaRef ds:uri="http://schemas.openxmlformats.org/officeDocument/2006/bibliography"/>
   </ds:schemaRefs>

</xml_diff>